<commit_message>
nuevos diseños logoRePastasMasInfo.png y logoRePastasMasInfo.psd
</commit_message>
<xml_diff>
--- a/RePastas/RePastasPecios.docx
+++ b/RePastas/RePastasPecios.docx
@@ -8,14 +8,12 @@
         <w:jc w:val="center"/>
         <w:rPr>
           <w:u w:val="single"/>
-          <w:lang w:val="en-US"/>
         </w:rPr>
       </w:pPr>
       <w:proofErr w:type="spellStart"/>
       <w:r>
         <w:rPr>
           <w:u w:val="single"/>
-          <w:lang w:val="en-US"/>
         </w:rPr>
         <w:t>Sorrentinos</w:t>
       </w:r>
@@ -25,9 +23,6 @@
       <w:pPr>
         <w:spacing w:after="0" w:line="240" w:lineRule="auto"/>
         <w:jc w:val="center"/>
-        <w:rPr>
-          <w:lang w:val="en-US"/>
-        </w:rPr>
       </w:pPr>
     </w:p>
     <w:p>
@@ -44,7 +39,7 @@
         <w:t>………………………………..$</w:t>
       </w:r>
       <w:r>
-        <w:t>180</w:t>
+        <w:t>200</w:t>
       </w:r>
       <w:r>
         <w:tab/>
@@ -75,7 +70,7 @@
       </w:r>
       <w:proofErr w:type="gramEnd"/>
       <w:r>
-        <w:t>180</w:t>
+        <w:t>200</w:t>
       </w:r>
     </w:p>
     <w:p>
@@ -186,12 +181,7 @@
       </w:r>
       <w:proofErr w:type="spellStart"/>
       <w:r>
-        <w:t>envi</w:t>
-      </w:r>
-      <w:bookmarkStart w:id="0" w:name="_GoBack"/>
-      <w:bookmarkEnd w:id="0"/>
-      <w:r>
-        <w:t>o</w:t>
+        <w:t>envio</w:t>
       </w:r>
       <w:proofErr w:type="spellEnd"/>
     </w:p>
@@ -252,6 +242,8 @@
       <w:r>
         <w:t xml:space="preserve"> e/ 58 y 59</w:t>
       </w:r>
+      <w:bookmarkStart w:id="0" w:name="_GoBack"/>
+      <w:bookmarkEnd w:id="0"/>
     </w:p>
     <w:sectPr>
       <w:pgSz w:w="11906" w:h="16838"/>

</xml_diff>